<commit_message>
Actualizacion del trabajo de empresa
</commit_message>
<xml_diff>
--- a/Proyecto De Empresa/juanjo/primera_ficha_punto_2.docx
+++ b/Proyecto De Empresa/juanjo/primera_ficha_punto_2.docx
@@ -400,6 +400,19 @@
     </w:p>
     <w:p/>
     <w:p/>
+    <w:p/>
+    <w:p/>
+    <w:p/>
+    <w:p/>
+    <w:p/>
+    <w:p/>
+    <w:p/>
+    <w:p/>
+    <w:p/>
+    <w:p/>
+    <w:p/>
+    <w:p/>
+    <w:p/>
     <w:p>
       <w:pPr>
         <w:rPr>
@@ -407,6 +420,7 @@
         </w:rPr>
       </w:pPr>
       <w:r>
+        <w:lastRenderedPageBreak/>
         <w:t>-</w:t>
       </w:r>
       <w:r>
@@ -532,7 +546,6 @@
           </w:tcPr>
           <w:p>
             <w:r>
-              <w:lastRenderedPageBreak/>
               <w:t>Fortalezas:</w:t>
             </w:r>
           </w:p>
@@ -586,6 +599,117 @@
     <w:p>
       <w:r>
         <w:t>Queremos dar una imagen de empresa puntera y dinámica que nos haga destacar por encima de nuestros competidores.</w:t>
+      </w:r>
+      <w:r>
+        <w:t xml:space="preserve"> Con los dos siguientes logotipos queremos destacar el aspecto de nuestra empresa puntera y dinámica:</w:t>
+      </w:r>
+    </w:p>
+    <w:p/>
+    <w:p>
+      <w:r>
+        <w:rPr>
+          <w:noProof/>
+          <w:lang w:val="es-ES"/>
+        </w:rPr>
+        <w:drawing>
+          <wp:inline distT="0" distB="0" distL="0" distR="0">
+            <wp:extent cx="5602523" cy="1534595"/>
+            <wp:effectExtent l="19050" t="0" r="0" b="0"/>
+            <wp:docPr id="1" name="Imagen 1" descr="C:\Users\Carlos\Desktop\Xenet1.png"/>
+            <wp:cNvGraphicFramePr>
+              <a:graphicFrameLocks xmlns:a="http://schemas.openxmlformats.org/drawingml/2006/main" noChangeAspect="1"/>
+            </wp:cNvGraphicFramePr>
+            <a:graphic xmlns:a="http://schemas.openxmlformats.org/drawingml/2006/main">
+              <a:graphicData uri="http://schemas.openxmlformats.org/drawingml/2006/picture">
+                <pic:pic xmlns:pic="http://schemas.openxmlformats.org/drawingml/2006/picture">
+                  <pic:nvPicPr>
+                    <pic:cNvPr id="0" name="Picture 1" descr="C:\Users\Carlos\Desktop\Xenet1.png"/>
+                    <pic:cNvPicPr>
+                      <a:picLocks noChangeAspect="1" noChangeArrowheads="1"/>
+                    </pic:cNvPicPr>
+                  </pic:nvPicPr>
+                  <pic:blipFill>
+                    <a:blip r:embed="rId10"/>
+                    <a:srcRect/>
+                    <a:stretch>
+                      <a:fillRect/>
+                    </a:stretch>
+                  </pic:blipFill>
+                  <pic:spPr bwMode="auto">
+                    <a:xfrm>
+                      <a:off x="0" y="0"/>
+                      <a:ext cx="5603253" cy="1534795"/>
+                    </a:xfrm>
+                    <a:prstGeom prst="rect">
+                      <a:avLst/>
+                    </a:prstGeom>
+                    <a:noFill/>
+                    <a:ln w="9525">
+                      <a:noFill/>
+                      <a:miter lim="800000"/>
+                      <a:headEnd/>
+                      <a:tailEnd/>
+                    </a:ln>
+                  </pic:spPr>
+                </pic:pic>
+              </a:graphicData>
+            </a:graphic>
+          </wp:inline>
+        </w:drawing>
+      </w:r>
+    </w:p>
+    <w:p/>
+    <w:p>
+      <w:r>
+        <w:rPr>
+          <w:noProof/>
+          <w:lang w:val="es-ES"/>
+        </w:rPr>
+        <w:drawing>
+          <wp:inline distT="0" distB="0" distL="0" distR="0">
+            <wp:extent cx="5602523" cy="1582310"/>
+            <wp:effectExtent l="19050" t="0" r="0" b="0"/>
+            <wp:docPr id="4" name="Imagen 3" descr="C:\Users\Carlos\Desktop\Xenet2.png"/>
+            <wp:cNvGraphicFramePr>
+              <a:graphicFrameLocks xmlns:a="http://schemas.openxmlformats.org/drawingml/2006/main" noChangeAspect="1"/>
+            </wp:cNvGraphicFramePr>
+            <a:graphic xmlns:a="http://schemas.openxmlformats.org/drawingml/2006/main">
+              <a:graphicData uri="http://schemas.openxmlformats.org/drawingml/2006/picture">
+                <pic:pic xmlns:pic="http://schemas.openxmlformats.org/drawingml/2006/picture">
+                  <pic:nvPicPr>
+                    <pic:cNvPr id="0" name="Picture 3" descr="C:\Users\Carlos\Desktop\Xenet2.png"/>
+                    <pic:cNvPicPr>
+                      <a:picLocks noChangeAspect="1" noChangeArrowheads="1"/>
+                    </pic:cNvPicPr>
+                  </pic:nvPicPr>
+                  <pic:blipFill>
+                    <a:blip r:embed="rId11"/>
+                    <a:srcRect/>
+                    <a:stretch>
+                      <a:fillRect/>
+                    </a:stretch>
+                  </pic:blipFill>
+                  <pic:spPr bwMode="auto">
+                    <a:xfrm>
+                      <a:off x="0" y="0"/>
+                      <a:ext cx="5603592" cy="1582612"/>
+                    </a:xfrm>
+                    <a:prstGeom prst="rect">
+                      <a:avLst/>
+                    </a:prstGeom>
+                    <a:noFill/>
+                    <a:ln w="9525">
+                      <a:noFill/>
+                      <a:miter lim="800000"/>
+                      <a:headEnd/>
+                      <a:tailEnd/>
+                    </a:ln>
+                  </pic:spPr>
+                </pic:pic>
+              </a:graphicData>
+            </a:graphic>
+          </wp:inline>
+        </w:drawing>
       </w:r>
     </w:p>
     <w:sectPr>
@@ -2677,122 +2801,122 @@
     </dgm:pt>
   </dgm:ptLst>
   <dgm:cxnLst>
-    <dgm:cxn modelId="{9FA1534F-6AF8-4FC7-82B5-15AA34518F7B}" type="presOf" srcId="{B43F1509-680C-42F9-845D-D26C9788FE56}" destId="{865931C1-AA36-44C9-907C-9072D36CC015}" srcOrd="0" destOrd="0" presId="urn:microsoft.com/office/officeart/2005/8/layout/hierarchy1"/>
+    <dgm:cxn modelId="{116ED217-08E1-4011-B20E-6D4A0B23BF71}" type="presOf" srcId="{BA37C066-0093-4293-A800-C3948C0EC6D1}" destId="{881992CD-231C-4E40-80ED-A2E2FE5964E4}" srcOrd="0" destOrd="0" presId="urn:microsoft.com/office/officeart/2005/8/layout/hierarchy1"/>
     <dgm:cxn modelId="{0B8E0D54-CF88-4773-BDBF-BA939F15BD23}" srcId="{C726B9D3-9797-46D2-A681-095AF760DE22}" destId="{8E6468B8-6370-4054-A041-7C9560A87882}" srcOrd="1" destOrd="0" parTransId="{19604BF0-8959-48AC-A341-B961ECF53E4B}" sibTransId="{331C5774-98AE-438F-8EA4-79291C2736CE}"/>
     <dgm:cxn modelId="{01884CBF-1E72-4D7A-A3DC-337C3789A11C}" srcId="{303F3090-F6EB-4E78-A8B2-796929B2CE82}" destId="{B43C4409-C8AA-488C-BFB7-B3F2157A118B}" srcOrd="1" destOrd="0" parTransId="{53CE8C3E-CBF6-44E0-8337-6CFA7F098550}" sibTransId="{D12666E5-64D0-443E-9330-FA3F5C9A7E8B}"/>
-    <dgm:cxn modelId="{50521B08-AA5C-462B-9A87-FE40609D44C3}" type="presOf" srcId="{1E5BB145-6880-4A2B-9B29-96DA58AA2EC1}" destId="{5749F26C-D8EA-462D-85B0-B3C31C648531}" srcOrd="0" destOrd="0" presId="urn:microsoft.com/office/officeart/2005/8/layout/hierarchy1"/>
-    <dgm:cxn modelId="{F6DB8D45-6D18-4610-B368-7A8666458FDB}" type="presOf" srcId="{D6FDA464-90EC-4592-B7B0-F93708168311}" destId="{FC3FD188-DBD5-4DC3-97B3-D40154EBFEF4}" srcOrd="0" destOrd="0" presId="urn:microsoft.com/office/officeart/2005/8/layout/hierarchy1"/>
-    <dgm:cxn modelId="{0A397E61-0BB5-4987-813D-D1F1C6B3582A}" type="presOf" srcId="{6B5FA097-F4CF-4A07-917F-2302E2E5903D}" destId="{5145952B-C276-4B42-BC5B-BDE15F710266}" srcOrd="0" destOrd="0" presId="urn:microsoft.com/office/officeart/2005/8/layout/hierarchy1"/>
+    <dgm:cxn modelId="{23138F04-9955-4671-8175-DA8818CCBAA2}" type="presOf" srcId="{AFC636D7-8DE9-4FFC-8C08-394792741158}" destId="{40EFE61E-FB97-4977-9993-74FD8091924E}" srcOrd="0" destOrd="0" presId="urn:microsoft.com/office/officeart/2005/8/layout/hierarchy1"/>
+    <dgm:cxn modelId="{D1D60989-66FA-4B80-8386-6C191F10F713}" type="presOf" srcId="{E36FA05F-DF3E-410A-80E0-3F1D20B71DA7}" destId="{D2BA20CF-4FC3-4CE9-91ED-7B41F478CFA1}" srcOrd="0" destOrd="0" presId="urn:microsoft.com/office/officeart/2005/8/layout/hierarchy1"/>
+    <dgm:cxn modelId="{D414A44A-EB0F-4A2B-AE36-C6555B4EB2AC}" type="presOf" srcId="{F10C359E-19D6-4F81-AF8D-6BAE679364B3}" destId="{5716BF67-4071-4416-9565-5D77C9AB1C7D}" srcOrd="0" destOrd="0" presId="urn:microsoft.com/office/officeart/2005/8/layout/hierarchy1"/>
+    <dgm:cxn modelId="{4311CC98-55B3-4B4E-9AAE-417D74CB795E}" type="presOf" srcId="{706CF2FE-2705-41A5-A603-AD900BB93F06}" destId="{BB54D738-14A4-411F-8A1A-FABB21C009E5}" srcOrd="0" destOrd="0" presId="urn:microsoft.com/office/officeart/2005/8/layout/hierarchy1"/>
     <dgm:cxn modelId="{9D9FE4D6-EA1C-4890-80C3-A60380E92097}" srcId="{DB4B058E-10B9-430B-9E5A-03570DE49954}" destId="{17A6AF32-869B-441E-97AF-5C844A7B7E94}" srcOrd="1" destOrd="0" parTransId="{92E73134-C327-44A1-B885-B43CF37CECFD}" sibTransId="{B01BE343-A6E3-4808-B48C-D903A9B8AE86}"/>
-    <dgm:cxn modelId="{C996A0A3-3021-4CAE-BC1A-6EB80BDC4C0A}" type="presOf" srcId="{303F3090-F6EB-4E78-A8B2-796929B2CE82}" destId="{DE3C5F1B-F517-46F8-A08B-908452121484}" srcOrd="0" destOrd="0" presId="urn:microsoft.com/office/officeart/2005/8/layout/hierarchy1"/>
-    <dgm:cxn modelId="{BB810B18-CE8E-4202-80DC-D5E732CFCE4F}" type="presOf" srcId="{F10C359E-19D6-4F81-AF8D-6BAE679364B3}" destId="{5716BF67-4071-4416-9565-5D77C9AB1C7D}" srcOrd="0" destOrd="0" presId="urn:microsoft.com/office/officeart/2005/8/layout/hierarchy1"/>
-    <dgm:cxn modelId="{8ED76577-0FE3-4E56-B730-1258474893DC}" type="presOf" srcId="{B43C4409-C8AA-488C-BFB7-B3F2157A118B}" destId="{E25CF1FB-024E-4697-B266-5C09702441B0}" srcOrd="0" destOrd="0" presId="urn:microsoft.com/office/officeart/2005/8/layout/hierarchy1"/>
+    <dgm:cxn modelId="{65A1C951-07F9-490A-BF76-0809AD0414C5}" type="presOf" srcId="{C726B9D3-9797-46D2-A681-095AF760DE22}" destId="{344AA911-D178-4905-AD65-3F14842CA12A}" srcOrd="0" destOrd="0" presId="urn:microsoft.com/office/officeart/2005/8/layout/hierarchy1"/>
     <dgm:cxn modelId="{738BBE52-4570-4658-ACC0-8019FB5CFB89}" srcId="{C726B9D3-9797-46D2-A681-095AF760DE22}" destId="{BA37C066-0093-4293-A800-C3948C0EC6D1}" srcOrd="0" destOrd="0" parTransId="{9B375A91-BFE5-466C-9A27-F79800C6937E}" sibTransId="{0A88AD63-C55F-4308-A2E9-40DD3BEAD063}"/>
-    <dgm:cxn modelId="{25A332FF-08C6-4EA1-A5EC-335E580CF1B7}" type="presOf" srcId="{92E73134-C327-44A1-B885-B43CF37CECFD}" destId="{D2754FB6-F37B-463C-9E18-E3397F8A0D32}" srcOrd="0" destOrd="0" presId="urn:microsoft.com/office/officeart/2005/8/layout/hierarchy1"/>
+    <dgm:cxn modelId="{4BE85A67-8860-4921-8B51-69A5D4B1CD21}" type="presOf" srcId="{53CE8C3E-CBF6-44E0-8337-6CFA7F098550}" destId="{01626022-2304-475D-86BE-76548B1564B2}" srcOrd="0" destOrd="0" presId="urn:microsoft.com/office/officeart/2005/8/layout/hierarchy1"/>
+    <dgm:cxn modelId="{E0C63707-1DC1-490C-BCCC-FE1934955385}" type="presOf" srcId="{B43F1509-680C-42F9-845D-D26C9788FE56}" destId="{865931C1-AA36-44C9-907C-9072D36CC015}" srcOrd="0" destOrd="0" presId="urn:microsoft.com/office/officeart/2005/8/layout/hierarchy1"/>
+    <dgm:cxn modelId="{28F21B5D-F59B-4069-ACAB-1A09575CCB30}" type="presOf" srcId="{6B5FA097-F4CF-4A07-917F-2302E2E5903D}" destId="{5145952B-C276-4B42-BC5B-BDE15F710266}" srcOrd="0" destOrd="0" presId="urn:microsoft.com/office/officeart/2005/8/layout/hierarchy1"/>
     <dgm:cxn modelId="{56C771EB-D277-4B3A-B5A4-FD4FB46FD7A9}" srcId="{DB4B058E-10B9-430B-9E5A-03570DE49954}" destId="{E66F7772-10B4-4F01-A108-92D7C5569614}" srcOrd="0" destOrd="0" parTransId="{EA2356C3-4504-4308-9637-C68EECE66103}" sibTransId="{A1BEFFFF-217D-4B41-B388-8472FFAFF00D}"/>
-    <dgm:cxn modelId="{35266C8E-2A3C-4CB2-A2D8-8845B00359D9}" type="presOf" srcId="{3AFA6C6E-CC38-46CA-858E-3EF118534701}" destId="{D44D242F-93F7-4E57-AA5C-36E925DE5EAC}" srcOrd="0" destOrd="0" presId="urn:microsoft.com/office/officeart/2005/8/layout/hierarchy1"/>
+    <dgm:cxn modelId="{6916B020-27AF-4D6E-9C8B-D9AAE8BB334E}" type="presOf" srcId="{B43C4409-C8AA-488C-BFB7-B3F2157A118B}" destId="{E25CF1FB-024E-4697-B266-5C09702441B0}" srcOrd="0" destOrd="0" presId="urn:microsoft.com/office/officeart/2005/8/layout/hierarchy1"/>
+    <dgm:cxn modelId="{506D3EF0-A180-4A81-A031-56EC066BFD41}" type="presOf" srcId="{3F01E654-1E23-4E36-8660-2285822F10CC}" destId="{B8883B79-0F8A-4093-96EA-3C764A2FBD22}" srcOrd="0" destOrd="0" presId="urn:microsoft.com/office/officeart/2005/8/layout/hierarchy1"/>
     <dgm:cxn modelId="{DBE6F836-4965-43D8-B3F1-76213101958D}" srcId="{D6FDA464-90EC-4592-B7B0-F93708168311}" destId="{3AFA6C6E-CC38-46CA-858E-3EF118534701}" srcOrd="0" destOrd="0" parTransId="{6B5FA097-F4CF-4A07-917F-2302E2E5903D}" sibTransId="{28ADE2D0-B5C7-4FE5-896B-6FD9041F5FD4}"/>
     <dgm:cxn modelId="{CD5C4B34-B7BC-46C6-89F2-121031F210A9}" srcId="{BA37C066-0093-4293-A800-C3948C0EC6D1}" destId="{303F3090-F6EB-4E78-A8B2-796929B2CE82}" srcOrd="0" destOrd="0" parTransId="{B43F1509-680C-42F9-845D-D26C9788FE56}" sibTransId="{FD039BAF-2ECB-40FB-B7DD-18F0FADFE483}"/>
-    <dgm:cxn modelId="{8B3756C9-D7FE-4A7E-AA53-5B11F42E5E0B}" type="presOf" srcId="{EA2356C3-4504-4308-9637-C68EECE66103}" destId="{8423EE5C-CDB5-4478-8090-597311AAB2BD}" srcOrd="0" destOrd="0" presId="urn:microsoft.com/office/officeart/2005/8/layout/hierarchy1"/>
-    <dgm:cxn modelId="{468A278D-4FE8-4451-88F8-0F9991DF7D08}" type="presOf" srcId="{53CE8C3E-CBF6-44E0-8337-6CFA7F098550}" destId="{01626022-2304-475D-86BE-76548B1564B2}" srcOrd="0" destOrd="0" presId="urn:microsoft.com/office/officeart/2005/8/layout/hierarchy1"/>
-    <dgm:cxn modelId="{CEA03750-B1A4-40F7-A5FC-19AA3837AEA2}" type="presOf" srcId="{19604BF0-8959-48AC-A341-B961ECF53E4B}" destId="{A31C0DB0-AC2B-49EB-88E3-9FF285659B80}" srcOrd="0" destOrd="0" presId="urn:microsoft.com/office/officeart/2005/8/layout/hierarchy1"/>
-    <dgm:cxn modelId="{7487D64D-2D7D-4E29-B016-213568F1584B}" type="presOf" srcId="{AFC636D7-8DE9-4FFC-8C08-394792741158}" destId="{40EFE61E-FB97-4977-9993-74FD8091924E}" srcOrd="0" destOrd="0" presId="urn:microsoft.com/office/officeart/2005/8/layout/hierarchy1"/>
-    <dgm:cxn modelId="{BCB71351-7E68-42AE-806E-12DBA2AD6A51}" type="presOf" srcId="{3F01E654-1E23-4E36-8660-2285822F10CC}" destId="{B8883B79-0F8A-4093-96EA-3C764A2FBD22}" srcOrd="0" destOrd="0" presId="urn:microsoft.com/office/officeart/2005/8/layout/hierarchy1"/>
+    <dgm:cxn modelId="{7DDD073F-4335-48DA-AEDC-4D4D939F06DE}" type="presOf" srcId="{DB4B058E-10B9-430B-9E5A-03570DE49954}" destId="{CFFA9440-B14E-4DA4-BDF3-BB40131F01CF}" srcOrd="0" destOrd="0" presId="urn:microsoft.com/office/officeart/2005/8/layout/hierarchy1"/>
     <dgm:cxn modelId="{DD053AC5-4C8A-4C44-93E4-F414FE580113}" srcId="{303F3090-F6EB-4E78-A8B2-796929B2CE82}" destId="{AFC636D7-8DE9-4FFC-8C08-394792741158}" srcOrd="2" destOrd="0" parTransId="{59C378F6-6CE1-48ED-A56E-812714456F1C}" sibTransId="{DD3E2799-2745-4869-AA77-23D75AC5495A}"/>
-    <dgm:cxn modelId="{F3E7B324-2D80-4645-B744-7B9D3EBAA014}" type="presOf" srcId="{9B375A91-BFE5-466C-9A27-F79800C6937E}" destId="{295E978F-2405-48B5-9DF2-B55123D2B8D2}" srcOrd="0" destOrd="0" presId="urn:microsoft.com/office/officeart/2005/8/layout/hierarchy1"/>
-    <dgm:cxn modelId="{2098D9C0-9EAA-4D97-828A-E561A8CD1D05}" type="presOf" srcId="{BA37C066-0093-4293-A800-C3948C0EC6D1}" destId="{881992CD-231C-4E40-80ED-A2E2FE5964E4}" srcOrd="0" destOrd="0" presId="urn:microsoft.com/office/officeart/2005/8/layout/hierarchy1"/>
-    <dgm:cxn modelId="{6FF024D2-47AE-45D0-ACC9-57FBAA57F6D3}" type="presOf" srcId="{0E9C981A-1139-48DF-B1D9-3A69135E84A5}" destId="{A112A6D4-B361-493D-8720-4CBD6C014B57}" srcOrd="0" destOrd="0" presId="urn:microsoft.com/office/officeart/2005/8/layout/hierarchy1"/>
+    <dgm:cxn modelId="{B844659E-EBD8-47BF-A567-52C88CF6FFA9}" type="presOf" srcId="{D6FDA464-90EC-4592-B7B0-F93708168311}" destId="{FC3FD188-DBD5-4DC3-97B3-D40154EBFEF4}" srcOrd="0" destOrd="0" presId="urn:microsoft.com/office/officeart/2005/8/layout/hierarchy1"/>
+    <dgm:cxn modelId="{593E9260-9F72-4073-8D4E-DC78832D08C8}" type="presOf" srcId="{EA2356C3-4504-4308-9637-C68EECE66103}" destId="{8423EE5C-CDB5-4478-8090-597311AAB2BD}" srcOrd="0" destOrd="0" presId="urn:microsoft.com/office/officeart/2005/8/layout/hierarchy1"/>
+    <dgm:cxn modelId="{8C6BDD79-CAD0-49BF-8090-F5631649B414}" type="presOf" srcId="{92E73134-C327-44A1-B885-B43CF37CECFD}" destId="{D2754FB6-F37B-463C-9E18-E3397F8A0D32}" srcOrd="0" destOrd="0" presId="urn:microsoft.com/office/officeart/2005/8/layout/hierarchy1"/>
+    <dgm:cxn modelId="{654D2C96-2ED6-4673-BE5D-7F8D14B95B8B}" type="presOf" srcId="{59C378F6-6CE1-48ED-A56E-812714456F1C}" destId="{86D614CA-A587-4040-B8B6-9B552E5920F5}" srcOrd="0" destOrd="0" presId="urn:microsoft.com/office/officeart/2005/8/layout/hierarchy1"/>
+    <dgm:cxn modelId="{8524DDDC-0012-453D-A6E2-833FA3E8086A}" type="presOf" srcId="{0E9C981A-1139-48DF-B1D9-3A69135E84A5}" destId="{A112A6D4-B361-493D-8720-4CBD6C014B57}" srcOrd="0" destOrd="0" presId="urn:microsoft.com/office/officeart/2005/8/layout/hierarchy1"/>
+    <dgm:cxn modelId="{3F3CF10A-5824-4407-9B08-2FC344DF1D6B}" type="presOf" srcId="{9B375A91-BFE5-466C-9A27-F79800C6937E}" destId="{295E978F-2405-48B5-9DF2-B55123D2B8D2}" srcOrd="0" destOrd="0" presId="urn:microsoft.com/office/officeart/2005/8/layout/hierarchy1"/>
     <dgm:cxn modelId="{A6E0F4B5-BA6D-4CC9-B976-3C9985B9B924}" srcId="{8E6468B8-6370-4054-A041-7C9560A87882}" destId="{DB4B058E-10B9-430B-9E5A-03570DE49954}" srcOrd="0" destOrd="0" parTransId="{E36FA05F-DF3E-410A-80E0-3F1D20B71DA7}" sibTransId="{B245CF6E-7FA7-45A7-970B-3CB10BCFB26D}"/>
     <dgm:cxn modelId="{9AD6F345-D58F-4743-97D5-4A2E369E7851}" srcId="{C726B9D3-9797-46D2-A681-095AF760DE22}" destId="{D6FDA464-90EC-4592-B7B0-F93708168311}" srcOrd="2" destOrd="0" parTransId="{17E6BFCB-37CA-4E65-8B03-5AB47E16BA1A}" sibTransId="{18A9AE7C-7F1B-4650-8502-B952872E163E}"/>
+    <dgm:cxn modelId="{F403BBB2-E287-4FF1-A282-9C0ED9A545A9}" type="presOf" srcId="{8E6468B8-6370-4054-A041-7C9560A87882}" destId="{FFF5BDED-1CA3-4A40-B808-CE6D58704974}" srcOrd="0" destOrd="0" presId="urn:microsoft.com/office/officeart/2005/8/layout/hierarchy1"/>
     <dgm:cxn modelId="{576BB117-FD0C-4BEA-BCA9-B6B1FCF323E7}" srcId="{3F01E654-1E23-4E36-8660-2285822F10CC}" destId="{C726B9D3-9797-46D2-A681-095AF760DE22}" srcOrd="0" destOrd="0" parTransId="{FC1BECC8-2EDA-49ED-B4F3-C38D379A4CD9}" sibTransId="{17CFCC2B-9CBB-49F3-BAA7-8408B3A7657B}"/>
-    <dgm:cxn modelId="{D9F4CD9F-AB14-4DE3-9BC8-AD9ACD7FFE69}" type="presOf" srcId="{DB4B058E-10B9-430B-9E5A-03570DE49954}" destId="{CFFA9440-B14E-4DA4-BDF3-BB40131F01CF}" srcOrd="0" destOrd="0" presId="urn:microsoft.com/office/officeart/2005/8/layout/hierarchy1"/>
-    <dgm:cxn modelId="{46AE9BC0-DBF1-4793-8C8A-3B86E4D04BD9}" type="presOf" srcId="{17E6BFCB-37CA-4E65-8B03-5AB47E16BA1A}" destId="{11655150-1B34-4D84-8387-696C9058D84E}" srcOrd="0" destOrd="0" presId="urn:microsoft.com/office/officeart/2005/8/layout/hierarchy1"/>
-    <dgm:cxn modelId="{6D54675B-681D-41E4-A90E-109A7933EAAA}" type="presOf" srcId="{17A6AF32-869B-441E-97AF-5C844A7B7E94}" destId="{4B6BA876-AEE0-4A81-851D-EAD92A661651}" srcOrd="0" destOrd="0" presId="urn:microsoft.com/office/officeart/2005/8/layout/hierarchy1"/>
-    <dgm:cxn modelId="{5FBF49DA-FFBD-4C8B-954B-203071354537}" type="presOf" srcId="{C726B9D3-9797-46D2-A681-095AF760DE22}" destId="{344AA911-D178-4905-AD65-3F14842CA12A}" srcOrd="0" destOrd="0" presId="urn:microsoft.com/office/officeart/2005/8/layout/hierarchy1"/>
+    <dgm:cxn modelId="{CCD88117-B560-41E9-956E-D11BBA5234E7}" type="presOf" srcId="{17A6AF32-869B-441E-97AF-5C844A7B7E94}" destId="{4B6BA876-AEE0-4A81-851D-EAD92A661651}" srcOrd="0" destOrd="0" presId="urn:microsoft.com/office/officeart/2005/8/layout/hierarchy1"/>
+    <dgm:cxn modelId="{D3EED262-79B6-46BF-84BE-16BF4F792E8A}" type="presOf" srcId="{19604BF0-8959-48AC-A341-B961ECF53E4B}" destId="{A31C0DB0-AC2B-49EB-88E3-9FF285659B80}" srcOrd="0" destOrd="0" presId="urn:microsoft.com/office/officeart/2005/8/layout/hierarchy1"/>
     <dgm:cxn modelId="{1411B0A6-15CF-471B-BE15-52807C5268D8}" srcId="{303F3090-F6EB-4E78-A8B2-796929B2CE82}" destId="{706CF2FE-2705-41A5-A603-AD900BB93F06}" srcOrd="0" destOrd="0" parTransId="{0E9C981A-1139-48DF-B1D9-3A69135E84A5}" sibTransId="{CC9C0F32-B355-48FD-A827-A01964978829}"/>
-    <dgm:cxn modelId="{3E129883-FF42-47F3-B3AA-E1F6ED611755}" type="presOf" srcId="{59C378F6-6CE1-48ED-A56E-812714456F1C}" destId="{86D614CA-A587-4040-B8B6-9B552E5920F5}" srcOrd="0" destOrd="0" presId="urn:microsoft.com/office/officeart/2005/8/layout/hierarchy1"/>
-    <dgm:cxn modelId="{1D3D9C5A-554C-411C-89D6-F2883F849AEE}" type="presOf" srcId="{706CF2FE-2705-41A5-A603-AD900BB93F06}" destId="{BB54D738-14A4-411F-8A1A-FABB21C009E5}" srcOrd="0" destOrd="0" presId="urn:microsoft.com/office/officeart/2005/8/layout/hierarchy1"/>
-    <dgm:cxn modelId="{7EE1B40C-DA4F-48A1-A726-70060FEF6614}" type="presOf" srcId="{E66F7772-10B4-4F01-A108-92D7C5569614}" destId="{1656FB18-A295-41D9-9226-9879AD48F573}" srcOrd="0" destOrd="0" presId="urn:microsoft.com/office/officeart/2005/8/layout/hierarchy1"/>
-    <dgm:cxn modelId="{D9026E42-0187-4699-A07D-DC5414D2810A}" type="presOf" srcId="{E36FA05F-DF3E-410A-80E0-3F1D20B71DA7}" destId="{D2BA20CF-4FC3-4CE9-91ED-7B41F478CFA1}" srcOrd="0" destOrd="0" presId="urn:microsoft.com/office/officeart/2005/8/layout/hierarchy1"/>
-    <dgm:cxn modelId="{421E318E-6EBB-472F-AD8F-066B46639BF4}" type="presOf" srcId="{8E6468B8-6370-4054-A041-7C9560A87882}" destId="{FFF5BDED-1CA3-4A40-B808-CE6D58704974}" srcOrd="0" destOrd="0" presId="urn:microsoft.com/office/officeart/2005/8/layout/hierarchy1"/>
+    <dgm:cxn modelId="{877394B4-41B7-4C13-B4D8-EDA5AE5F9038}" type="presOf" srcId="{3AFA6C6E-CC38-46CA-858E-3EF118534701}" destId="{D44D242F-93F7-4E57-AA5C-36E925DE5EAC}" srcOrd="0" destOrd="0" presId="urn:microsoft.com/office/officeart/2005/8/layout/hierarchy1"/>
+    <dgm:cxn modelId="{5D63699F-1D6A-47BD-85C0-93E9B6BA5624}" type="presOf" srcId="{1E5BB145-6880-4A2B-9B29-96DA58AA2EC1}" destId="{5749F26C-D8EA-462D-85B0-B3C31C648531}" srcOrd="0" destOrd="0" presId="urn:microsoft.com/office/officeart/2005/8/layout/hierarchy1"/>
+    <dgm:cxn modelId="{19F6B0EC-32A4-479A-822A-6B480799C96B}" type="presOf" srcId="{E66F7772-10B4-4F01-A108-92D7C5569614}" destId="{1656FB18-A295-41D9-9226-9879AD48F573}" srcOrd="0" destOrd="0" presId="urn:microsoft.com/office/officeart/2005/8/layout/hierarchy1"/>
+    <dgm:cxn modelId="{6E3D1D52-B842-4613-B8B0-579F9F26AB33}" type="presOf" srcId="{17E6BFCB-37CA-4E65-8B03-5AB47E16BA1A}" destId="{11655150-1B34-4D84-8387-696C9058D84E}" srcOrd="0" destOrd="0" presId="urn:microsoft.com/office/officeart/2005/8/layout/hierarchy1"/>
+    <dgm:cxn modelId="{CC598993-E096-45B1-964D-B77A9EEF229D}" type="presOf" srcId="{303F3090-F6EB-4E78-A8B2-796929B2CE82}" destId="{DE3C5F1B-F517-46F8-A08B-908452121484}" srcOrd="0" destOrd="0" presId="urn:microsoft.com/office/officeart/2005/8/layout/hierarchy1"/>
     <dgm:cxn modelId="{52CBD981-ABF7-47DF-A86A-A682D8F68E57}" srcId="{3AFA6C6E-CC38-46CA-858E-3EF118534701}" destId="{F10C359E-19D6-4F81-AF8D-6BAE679364B3}" srcOrd="0" destOrd="0" parTransId="{1E5BB145-6880-4A2B-9B29-96DA58AA2EC1}" sibTransId="{47E43A3D-7177-471D-B93F-60B1DD6C947D}"/>
-    <dgm:cxn modelId="{B8083649-5E84-4A3B-A176-B2F677BD080F}" type="presParOf" srcId="{B8883B79-0F8A-4093-96EA-3C764A2FBD22}" destId="{624CBCCC-11B4-4088-B7F3-78258E23080D}" srcOrd="0" destOrd="0" presId="urn:microsoft.com/office/officeart/2005/8/layout/hierarchy1"/>
-    <dgm:cxn modelId="{0BD41872-837B-463F-8013-D5992215FB0C}" type="presParOf" srcId="{624CBCCC-11B4-4088-B7F3-78258E23080D}" destId="{C393CCAA-1665-4938-8593-D7DF50E2929B}" srcOrd="0" destOrd="0" presId="urn:microsoft.com/office/officeart/2005/8/layout/hierarchy1"/>
-    <dgm:cxn modelId="{61964E43-AB8A-4357-BE02-04C5B59F1FDE}" type="presParOf" srcId="{C393CCAA-1665-4938-8593-D7DF50E2929B}" destId="{F4433F1C-D0C1-4E67-AA5A-00271B542891}" srcOrd="0" destOrd="0" presId="urn:microsoft.com/office/officeart/2005/8/layout/hierarchy1"/>
-    <dgm:cxn modelId="{880D59FF-5E15-4D73-AE87-9A65FE2C4EFC}" type="presParOf" srcId="{C393CCAA-1665-4938-8593-D7DF50E2929B}" destId="{344AA911-D178-4905-AD65-3F14842CA12A}" srcOrd="1" destOrd="0" presId="urn:microsoft.com/office/officeart/2005/8/layout/hierarchy1"/>
-    <dgm:cxn modelId="{3CB01270-D287-403F-81C2-481631BF2002}" type="presParOf" srcId="{624CBCCC-11B4-4088-B7F3-78258E23080D}" destId="{F0CE9A49-6DDD-4D22-9712-BD2EF97C5AA2}" srcOrd="1" destOrd="0" presId="urn:microsoft.com/office/officeart/2005/8/layout/hierarchy1"/>
-    <dgm:cxn modelId="{AFFBC72D-CC84-4F4B-B487-BF8E3E62FFDD}" type="presParOf" srcId="{F0CE9A49-6DDD-4D22-9712-BD2EF97C5AA2}" destId="{295E978F-2405-48B5-9DF2-B55123D2B8D2}" srcOrd="0" destOrd="0" presId="urn:microsoft.com/office/officeart/2005/8/layout/hierarchy1"/>
-    <dgm:cxn modelId="{20DA4426-B498-4437-AD8C-3AF23E348BA9}" type="presParOf" srcId="{F0CE9A49-6DDD-4D22-9712-BD2EF97C5AA2}" destId="{C147C53D-1F41-4F5A-88DC-248B3D05A1F3}" srcOrd="1" destOrd="0" presId="urn:microsoft.com/office/officeart/2005/8/layout/hierarchy1"/>
-    <dgm:cxn modelId="{8EAE488F-F6F1-4201-A5C6-142E8E8AB999}" type="presParOf" srcId="{C147C53D-1F41-4F5A-88DC-248B3D05A1F3}" destId="{382A3229-EBAA-47DF-8368-544726F2A906}" srcOrd="0" destOrd="0" presId="urn:microsoft.com/office/officeart/2005/8/layout/hierarchy1"/>
-    <dgm:cxn modelId="{A3B98A7D-6CEF-4CA2-904A-862E6529B49B}" type="presParOf" srcId="{382A3229-EBAA-47DF-8368-544726F2A906}" destId="{7469B8C0-FD0E-4EDA-AA9D-B52A343E9E26}" srcOrd="0" destOrd="0" presId="urn:microsoft.com/office/officeart/2005/8/layout/hierarchy1"/>
-    <dgm:cxn modelId="{AFA78DED-1080-435A-AC7F-D52441275612}" type="presParOf" srcId="{382A3229-EBAA-47DF-8368-544726F2A906}" destId="{881992CD-231C-4E40-80ED-A2E2FE5964E4}" srcOrd="1" destOrd="0" presId="urn:microsoft.com/office/officeart/2005/8/layout/hierarchy1"/>
-    <dgm:cxn modelId="{851C92F8-9B56-44B0-9B4F-A3B2CBC026C3}" type="presParOf" srcId="{C147C53D-1F41-4F5A-88DC-248B3D05A1F3}" destId="{A390937E-C8D6-4E83-8FF9-F4E0F1457DA3}" srcOrd="1" destOrd="0" presId="urn:microsoft.com/office/officeart/2005/8/layout/hierarchy1"/>
-    <dgm:cxn modelId="{6DC4EE09-2132-4BB5-97B3-158AA2AD58E8}" type="presParOf" srcId="{A390937E-C8D6-4E83-8FF9-F4E0F1457DA3}" destId="{865931C1-AA36-44C9-907C-9072D36CC015}" srcOrd="0" destOrd="0" presId="urn:microsoft.com/office/officeart/2005/8/layout/hierarchy1"/>
-    <dgm:cxn modelId="{6F0AB3CF-D1A0-40D1-83BC-FED725B8FD52}" type="presParOf" srcId="{A390937E-C8D6-4E83-8FF9-F4E0F1457DA3}" destId="{8F567024-C3A9-4C4A-9A6C-3DCA3C00FDED}" srcOrd="1" destOrd="0" presId="urn:microsoft.com/office/officeart/2005/8/layout/hierarchy1"/>
-    <dgm:cxn modelId="{4709295C-6961-42F6-8E4D-DFFC4F7317F3}" type="presParOf" srcId="{8F567024-C3A9-4C4A-9A6C-3DCA3C00FDED}" destId="{854A3E24-8592-4AD4-B553-C6DECF8D95F5}" srcOrd="0" destOrd="0" presId="urn:microsoft.com/office/officeart/2005/8/layout/hierarchy1"/>
-    <dgm:cxn modelId="{1E92732A-5D9D-4076-8F09-452F1365FE89}" type="presParOf" srcId="{854A3E24-8592-4AD4-B553-C6DECF8D95F5}" destId="{9C4668BF-ACF7-4D38-941C-5CCEC6424D22}" srcOrd="0" destOrd="0" presId="urn:microsoft.com/office/officeart/2005/8/layout/hierarchy1"/>
-    <dgm:cxn modelId="{84E0A14C-75C6-45E8-B13E-B618C1563282}" type="presParOf" srcId="{854A3E24-8592-4AD4-B553-C6DECF8D95F5}" destId="{DE3C5F1B-F517-46F8-A08B-908452121484}" srcOrd="1" destOrd="0" presId="urn:microsoft.com/office/officeart/2005/8/layout/hierarchy1"/>
-    <dgm:cxn modelId="{C866F7E8-ADB6-4D55-B8C2-29AAE1CD24DF}" type="presParOf" srcId="{8F567024-C3A9-4C4A-9A6C-3DCA3C00FDED}" destId="{EB658F79-BBE0-4510-8EAC-4FF9ED6BC40F}" srcOrd="1" destOrd="0" presId="urn:microsoft.com/office/officeart/2005/8/layout/hierarchy1"/>
-    <dgm:cxn modelId="{AFC6BA62-28C6-46E2-B41B-89B6DE83879E}" type="presParOf" srcId="{EB658F79-BBE0-4510-8EAC-4FF9ED6BC40F}" destId="{A112A6D4-B361-493D-8720-4CBD6C014B57}" srcOrd="0" destOrd="0" presId="urn:microsoft.com/office/officeart/2005/8/layout/hierarchy1"/>
-    <dgm:cxn modelId="{B6905383-C863-4D98-B878-A0200847F10A}" type="presParOf" srcId="{EB658F79-BBE0-4510-8EAC-4FF9ED6BC40F}" destId="{E5EC27AA-89D8-46EC-B34E-AD2FBCE529C3}" srcOrd="1" destOrd="0" presId="urn:microsoft.com/office/officeart/2005/8/layout/hierarchy1"/>
-    <dgm:cxn modelId="{25D469E1-0522-45A2-BC5B-205013571782}" type="presParOf" srcId="{E5EC27AA-89D8-46EC-B34E-AD2FBCE529C3}" destId="{899526EA-32E8-44A8-95FC-727F42E31E90}" srcOrd="0" destOrd="0" presId="urn:microsoft.com/office/officeart/2005/8/layout/hierarchy1"/>
-    <dgm:cxn modelId="{385F08F2-FFF3-4671-832A-8A36FFEBFBD2}" type="presParOf" srcId="{899526EA-32E8-44A8-95FC-727F42E31E90}" destId="{B7B498D4-F567-4BDD-9FAB-A279A8B6F44A}" srcOrd="0" destOrd="0" presId="urn:microsoft.com/office/officeart/2005/8/layout/hierarchy1"/>
-    <dgm:cxn modelId="{D262F477-0661-4C79-AE98-403245BFBC62}" type="presParOf" srcId="{899526EA-32E8-44A8-95FC-727F42E31E90}" destId="{BB54D738-14A4-411F-8A1A-FABB21C009E5}" srcOrd="1" destOrd="0" presId="urn:microsoft.com/office/officeart/2005/8/layout/hierarchy1"/>
-    <dgm:cxn modelId="{1E6A7DC5-FB99-451B-88BD-39F445F841EB}" type="presParOf" srcId="{E5EC27AA-89D8-46EC-B34E-AD2FBCE529C3}" destId="{5B60DB1F-4ABC-473B-A697-76AA828EC3FC}" srcOrd="1" destOrd="0" presId="urn:microsoft.com/office/officeart/2005/8/layout/hierarchy1"/>
-    <dgm:cxn modelId="{D17DB494-5C43-4DA0-9A05-A8C74981AB7E}" type="presParOf" srcId="{EB658F79-BBE0-4510-8EAC-4FF9ED6BC40F}" destId="{01626022-2304-475D-86BE-76548B1564B2}" srcOrd="2" destOrd="0" presId="urn:microsoft.com/office/officeart/2005/8/layout/hierarchy1"/>
-    <dgm:cxn modelId="{40BF2766-4524-401B-8EBD-1CBEAB18E190}" type="presParOf" srcId="{EB658F79-BBE0-4510-8EAC-4FF9ED6BC40F}" destId="{F4120638-0644-4F5C-89FA-F72B8AE42926}" srcOrd="3" destOrd="0" presId="urn:microsoft.com/office/officeart/2005/8/layout/hierarchy1"/>
-    <dgm:cxn modelId="{8F10BB84-B86C-48FF-9561-C583121899A8}" type="presParOf" srcId="{F4120638-0644-4F5C-89FA-F72B8AE42926}" destId="{0EA938C5-71E3-4CFE-A0D2-5F1819787275}" srcOrd="0" destOrd="0" presId="urn:microsoft.com/office/officeart/2005/8/layout/hierarchy1"/>
-    <dgm:cxn modelId="{8B456F8A-9034-418C-A40A-F90537DBF5A6}" type="presParOf" srcId="{0EA938C5-71E3-4CFE-A0D2-5F1819787275}" destId="{5BFFBF98-6DC5-4A9A-A301-DC2B30681E39}" srcOrd="0" destOrd="0" presId="urn:microsoft.com/office/officeart/2005/8/layout/hierarchy1"/>
-    <dgm:cxn modelId="{9B8281B8-5610-48DD-BDB3-49BC3EA64B34}" type="presParOf" srcId="{0EA938C5-71E3-4CFE-A0D2-5F1819787275}" destId="{E25CF1FB-024E-4697-B266-5C09702441B0}" srcOrd="1" destOrd="0" presId="urn:microsoft.com/office/officeart/2005/8/layout/hierarchy1"/>
-    <dgm:cxn modelId="{D8A109B3-456A-4AFC-A182-B7193C6C034B}" type="presParOf" srcId="{F4120638-0644-4F5C-89FA-F72B8AE42926}" destId="{AF068581-D476-46E5-88E7-3B878F513E2C}" srcOrd="1" destOrd="0" presId="urn:microsoft.com/office/officeart/2005/8/layout/hierarchy1"/>
-    <dgm:cxn modelId="{9CE31E17-5B5E-40B0-96CD-E7DFF93AF972}" type="presParOf" srcId="{EB658F79-BBE0-4510-8EAC-4FF9ED6BC40F}" destId="{86D614CA-A587-4040-B8B6-9B552E5920F5}" srcOrd="4" destOrd="0" presId="urn:microsoft.com/office/officeart/2005/8/layout/hierarchy1"/>
-    <dgm:cxn modelId="{B0034381-38B2-4F4F-BF03-AA0E9AF13539}" type="presParOf" srcId="{EB658F79-BBE0-4510-8EAC-4FF9ED6BC40F}" destId="{01F7864C-C280-4B2D-ABF7-F23E4675B8F1}" srcOrd="5" destOrd="0" presId="urn:microsoft.com/office/officeart/2005/8/layout/hierarchy1"/>
-    <dgm:cxn modelId="{F9D77870-E9A5-4F0D-93DB-D5E34B6662B7}" type="presParOf" srcId="{01F7864C-C280-4B2D-ABF7-F23E4675B8F1}" destId="{23FCA7B0-5BC5-4884-883D-8F0445B7D9B6}" srcOrd="0" destOrd="0" presId="urn:microsoft.com/office/officeart/2005/8/layout/hierarchy1"/>
-    <dgm:cxn modelId="{B2212A68-87DC-4C45-B07C-70BB89AFD141}" type="presParOf" srcId="{23FCA7B0-5BC5-4884-883D-8F0445B7D9B6}" destId="{B99C15E0-D43A-4143-B50B-6840DD1D7378}" srcOrd="0" destOrd="0" presId="urn:microsoft.com/office/officeart/2005/8/layout/hierarchy1"/>
-    <dgm:cxn modelId="{CFB7682F-FA40-4E33-816B-BDDDB4AB4D61}" type="presParOf" srcId="{23FCA7B0-5BC5-4884-883D-8F0445B7D9B6}" destId="{40EFE61E-FB97-4977-9993-74FD8091924E}" srcOrd="1" destOrd="0" presId="urn:microsoft.com/office/officeart/2005/8/layout/hierarchy1"/>
-    <dgm:cxn modelId="{21FDD020-E61F-47A5-AA4C-9DBB541E9D6B}" type="presParOf" srcId="{01F7864C-C280-4B2D-ABF7-F23E4675B8F1}" destId="{626F13E3-08E0-46C1-8B21-5AD8C3C592D4}" srcOrd="1" destOrd="0" presId="urn:microsoft.com/office/officeart/2005/8/layout/hierarchy1"/>
-    <dgm:cxn modelId="{687496E4-67F9-4FF9-89ED-B7C48284DAEA}" type="presParOf" srcId="{F0CE9A49-6DDD-4D22-9712-BD2EF97C5AA2}" destId="{A31C0DB0-AC2B-49EB-88E3-9FF285659B80}" srcOrd="2" destOrd="0" presId="urn:microsoft.com/office/officeart/2005/8/layout/hierarchy1"/>
-    <dgm:cxn modelId="{B456C27E-D6A9-433F-AF7C-CE07582F3AF2}" type="presParOf" srcId="{F0CE9A49-6DDD-4D22-9712-BD2EF97C5AA2}" destId="{4E1FA8F7-179B-46D1-95D4-88B35FC355D5}" srcOrd="3" destOrd="0" presId="urn:microsoft.com/office/officeart/2005/8/layout/hierarchy1"/>
-    <dgm:cxn modelId="{393BC6EA-B47C-4EF0-AD34-80210E346A7D}" type="presParOf" srcId="{4E1FA8F7-179B-46D1-95D4-88B35FC355D5}" destId="{463C5CC0-D5EF-44D8-AC31-E6D887F33DC6}" srcOrd="0" destOrd="0" presId="urn:microsoft.com/office/officeart/2005/8/layout/hierarchy1"/>
-    <dgm:cxn modelId="{E2612BAE-AE73-453E-9EC9-E301FD5EEC1D}" type="presParOf" srcId="{463C5CC0-D5EF-44D8-AC31-E6D887F33DC6}" destId="{A1CEC8D8-08C8-4D2A-9B44-F2710E506776}" srcOrd="0" destOrd="0" presId="urn:microsoft.com/office/officeart/2005/8/layout/hierarchy1"/>
-    <dgm:cxn modelId="{40540A01-96C6-404D-AD3C-7A9861E6983A}" type="presParOf" srcId="{463C5CC0-D5EF-44D8-AC31-E6D887F33DC6}" destId="{FFF5BDED-1CA3-4A40-B808-CE6D58704974}" srcOrd="1" destOrd="0" presId="urn:microsoft.com/office/officeart/2005/8/layout/hierarchy1"/>
-    <dgm:cxn modelId="{890E5909-AFF5-4EB7-88FE-E17A4C3EF86C}" type="presParOf" srcId="{4E1FA8F7-179B-46D1-95D4-88B35FC355D5}" destId="{11CE9A82-7F10-4A21-A036-8D6EA62AED9E}" srcOrd="1" destOrd="0" presId="urn:microsoft.com/office/officeart/2005/8/layout/hierarchy1"/>
-    <dgm:cxn modelId="{FBA8355B-965E-4186-BBD0-8A881F03126B}" type="presParOf" srcId="{11CE9A82-7F10-4A21-A036-8D6EA62AED9E}" destId="{D2BA20CF-4FC3-4CE9-91ED-7B41F478CFA1}" srcOrd="0" destOrd="0" presId="urn:microsoft.com/office/officeart/2005/8/layout/hierarchy1"/>
-    <dgm:cxn modelId="{0E7709A0-1175-43C8-871E-16C4E0CD9AD9}" type="presParOf" srcId="{11CE9A82-7F10-4A21-A036-8D6EA62AED9E}" destId="{19A4D0A8-2FC6-4BD7-983F-F57F4323E17E}" srcOrd="1" destOrd="0" presId="urn:microsoft.com/office/officeart/2005/8/layout/hierarchy1"/>
-    <dgm:cxn modelId="{AA309171-BD9D-49A9-94CF-AAF310B111CF}" type="presParOf" srcId="{19A4D0A8-2FC6-4BD7-983F-F57F4323E17E}" destId="{FB5C25C3-6014-4F52-A072-7F502E1E6AE0}" srcOrd="0" destOrd="0" presId="urn:microsoft.com/office/officeart/2005/8/layout/hierarchy1"/>
-    <dgm:cxn modelId="{CE28552A-A460-4E85-ADAB-CDF5BF7C6FBB}" type="presParOf" srcId="{FB5C25C3-6014-4F52-A072-7F502E1E6AE0}" destId="{4036E279-CAB2-43D4-97BB-CBD8F45A874E}" srcOrd="0" destOrd="0" presId="urn:microsoft.com/office/officeart/2005/8/layout/hierarchy1"/>
-    <dgm:cxn modelId="{E6C46315-40DC-4009-BA08-81065199C438}" type="presParOf" srcId="{FB5C25C3-6014-4F52-A072-7F502E1E6AE0}" destId="{CFFA9440-B14E-4DA4-BDF3-BB40131F01CF}" srcOrd="1" destOrd="0" presId="urn:microsoft.com/office/officeart/2005/8/layout/hierarchy1"/>
-    <dgm:cxn modelId="{5D1FBD4A-7BCD-4339-86A4-EE2E7875D0AA}" type="presParOf" srcId="{19A4D0A8-2FC6-4BD7-983F-F57F4323E17E}" destId="{9B780E2E-433F-40F4-94DF-CA634520F19A}" srcOrd="1" destOrd="0" presId="urn:microsoft.com/office/officeart/2005/8/layout/hierarchy1"/>
-    <dgm:cxn modelId="{59470E85-4415-451A-94E8-B010A181D481}" type="presParOf" srcId="{9B780E2E-433F-40F4-94DF-CA634520F19A}" destId="{8423EE5C-CDB5-4478-8090-597311AAB2BD}" srcOrd="0" destOrd="0" presId="urn:microsoft.com/office/officeart/2005/8/layout/hierarchy1"/>
-    <dgm:cxn modelId="{C32A8060-3735-4D3A-8CFA-BAEF5349534D}" type="presParOf" srcId="{9B780E2E-433F-40F4-94DF-CA634520F19A}" destId="{8BEE3A4D-4FDD-455F-A7A2-14401E77E058}" srcOrd="1" destOrd="0" presId="urn:microsoft.com/office/officeart/2005/8/layout/hierarchy1"/>
-    <dgm:cxn modelId="{73C78617-FC46-4E56-83BB-6A6B1CBB1CC3}" type="presParOf" srcId="{8BEE3A4D-4FDD-455F-A7A2-14401E77E058}" destId="{E66912EF-13E3-4357-B6D2-F4A83F0A4EBE}" srcOrd="0" destOrd="0" presId="urn:microsoft.com/office/officeart/2005/8/layout/hierarchy1"/>
-    <dgm:cxn modelId="{5E6272CF-ADE6-4041-88B0-9B209760F30F}" type="presParOf" srcId="{E66912EF-13E3-4357-B6D2-F4A83F0A4EBE}" destId="{E018F3B1-B399-4516-8B7C-75A9416E3A2A}" srcOrd="0" destOrd="0" presId="urn:microsoft.com/office/officeart/2005/8/layout/hierarchy1"/>
-    <dgm:cxn modelId="{00F58D15-637B-48EA-835D-5A0A2C316F10}" type="presParOf" srcId="{E66912EF-13E3-4357-B6D2-F4A83F0A4EBE}" destId="{1656FB18-A295-41D9-9226-9879AD48F573}" srcOrd="1" destOrd="0" presId="urn:microsoft.com/office/officeart/2005/8/layout/hierarchy1"/>
-    <dgm:cxn modelId="{13E01B0B-510F-449E-952B-48D4E07562EA}" type="presParOf" srcId="{8BEE3A4D-4FDD-455F-A7A2-14401E77E058}" destId="{B787EF55-833B-47C9-864C-99914FB5774B}" srcOrd="1" destOrd="0" presId="urn:microsoft.com/office/officeart/2005/8/layout/hierarchy1"/>
-    <dgm:cxn modelId="{5F9404A3-E671-4E76-93D2-4222B75F9A72}" type="presParOf" srcId="{9B780E2E-433F-40F4-94DF-CA634520F19A}" destId="{D2754FB6-F37B-463C-9E18-E3397F8A0D32}" srcOrd="2" destOrd="0" presId="urn:microsoft.com/office/officeart/2005/8/layout/hierarchy1"/>
-    <dgm:cxn modelId="{02C7F556-9541-42C3-8622-253B05D3D2D6}" type="presParOf" srcId="{9B780E2E-433F-40F4-94DF-CA634520F19A}" destId="{5EF27708-89D9-438E-90D0-1E27894E1677}" srcOrd="3" destOrd="0" presId="urn:microsoft.com/office/officeart/2005/8/layout/hierarchy1"/>
-    <dgm:cxn modelId="{FC92A7DB-EF4B-4C30-A7A7-2CDD76832D02}" type="presParOf" srcId="{5EF27708-89D9-438E-90D0-1E27894E1677}" destId="{05FC856D-30A5-475B-82ED-58400C9AF5E0}" srcOrd="0" destOrd="0" presId="urn:microsoft.com/office/officeart/2005/8/layout/hierarchy1"/>
-    <dgm:cxn modelId="{9255249F-8746-431B-BDCB-A3ACB76893F9}" type="presParOf" srcId="{05FC856D-30A5-475B-82ED-58400C9AF5E0}" destId="{8702FC28-B399-4A75-9802-B63F236BED54}" srcOrd="0" destOrd="0" presId="urn:microsoft.com/office/officeart/2005/8/layout/hierarchy1"/>
-    <dgm:cxn modelId="{EF3BC689-2341-4965-A913-17073C17F0F4}" type="presParOf" srcId="{05FC856D-30A5-475B-82ED-58400C9AF5E0}" destId="{4B6BA876-AEE0-4A81-851D-EAD92A661651}" srcOrd="1" destOrd="0" presId="urn:microsoft.com/office/officeart/2005/8/layout/hierarchy1"/>
-    <dgm:cxn modelId="{6B49FDFA-6DA9-4461-90EB-4873724BF2BB}" type="presParOf" srcId="{5EF27708-89D9-438E-90D0-1E27894E1677}" destId="{1F615F8E-8D0B-45C3-9561-43A126370CCA}" srcOrd="1" destOrd="0" presId="urn:microsoft.com/office/officeart/2005/8/layout/hierarchy1"/>
-    <dgm:cxn modelId="{22E1D15F-7A31-4215-A80E-6710302AA0CD}" type="presParOf" srcId="{F0CE9A49-6DDD-4D22-9712-BD2EF97C5AA2}" destId="{11655150-1B34-4D84-8387-696C9058D84E}" srcOrd="4" destOrd="0" presId="urn:microsoft.com/office/officeart/2005/8/layout/hierarchy1"/>
-    <dgm:cxn modelId="{30AA03BF-545C-4ABA-B7F6-3A0CC963CF17}" type="presParOf" srcId="{F0CE9A49-6DDD-4D22-9712-BD2EF97C5AA2}" destId="{7E169829-6807-4D84-8552-38B59576AE78}" srcOrd="5" destOrd="0" presId="urn:microsoft.com/office/officeart/2005/8/layout/hierarchy1"/>
-    <dgm:cxn modelId="{76A7A01F-7722-4285-8F63-6AC6D6ABC50F}" type="presParOf" srcId="{7E169829-6807-4D84-8552-38B59576AE78}" destId="{547579D4-3F7F-4CF7-A688-AE24F76F1F67}" srcOrd="0" destOrd="0" presId="urn:microsoft.com/office/officeart/2005/8/layout/hierarchy1"/>
-    <dgm:cxn modelId="{E6A38314-EB3B-4BD4-BB72-5FF7CC655CDE}" type="presParOf" srcId="{547579D4-3F7F-4CF7-A688-AE24F76F1F67}" destId="{6822334F-CE1A-4D85-9521-E7A382A22025}" srcOrd="0" destOrd="0" presId="urn:microsoft.com/office/officeart/2005/8/layout/hierarchy1"/>
-    <dgm:cxn modelId="{70D49B82-B32B-4C90-99A5-9899A978D4F8}" type="presParOf" srcId="{547579D4-3F7F-4CF7-A688-AE24F76F1F67}" destId="{FC3FD188-DBD5-4DC3-97B3-D40154EBFEF4}" srcOrd="1" destOrd="0" presId="urn:microsoft.com/office/officeart/2005/8/layout/hierarchy1"/>
-    <dgm:cxn modelId="{A934AD26-04B7-489D-BE14-ADB62C1842A4}" type="presParOf" srcId="{7E169829-6807-4D84-8552-38B59576AE78}" destId="{82261D13-829F-4A1B-AB24-3955136934F1}" srcOrd="1" destOrd="0" presId="urn:microsoft.com/office/officeart/2005/8/layout/hierarchy1"/>
-    <dgm:cxn modelId="{FA4619B4-0967-469F-9233-5DD6CEB0FFDE}" type="presParOf" srcId="{82261D13-829F-4A1B-AB24-3955136934F1}" destId="{5145952B-C276-4B42-BC5B-BDE15F710266}" srcOrd="0" destOrd="0" presId="urn:microsoft.com/office/officeart/2005/8/layout/hierarchy1"/>
-    <dgm:cxn modelId="{DB6881C2-153D-4F6A-BAD7-FE3DB4033B00}" type="presParOf" srcId="{82261D13-829F-4A1B-AB24-3955136934F1}" destId="{A7B63B07-F5B4-4075-AF42-6273573AAFE9}" srcOrd="1" destOrd="0" presId="urn:microsoft.com/office/officeart/2005/8/layout/hierarchy1"/>
-    <dgm:cxn modelId="{5EF1D95A-4FC9-4379-B4C8-4D5FAC28CE59}" type="presParOf" srcId="{A7B63B07-F5B4-4075-AF42-6273573AAFE9}" destId="{D387EF9E-8F7F-42F6-A62D-6C4A6D2DB77B}" srcOrd="0" destOrd="0" presId="urn:microsoft.com/office/officeart/2005/8/layout/hierarchy1"/>
-    <dgm:cxn modelId="{66C7B5A0-0B15-47B8-9690-E0529FED3102}" type="presParOf" srcId="{D387EF9E-8F7F-42F6-A62D-6C4A6D2DB77B}" destId="{C4D40E48-848A-4976-99AE-C7D20D20BC1C}" srcOrd="0" destOrd="0" presId="urn:microsoft.com/office/officeart/2005/8/layout/hierarchy1"/>
-    <dgm:cxn modelId="{E4F26655-651C-4FFA-B7A4-EF8206929880}" type="presParOf" srcId="{D387EF9E-8F7F-42F6-A62D-6C4A6D2DB77B}" destId="{D44D242F-93F7-4E57-AA5C-36E925DE5EAC}" srcOrd="1" destOrd="0" presId="urn:microsoft.com/office/officeart/2005/8/layout/hierarchy1"/>
-    <dgm:cxn modelId="{E67B4A6F-5428-46EE-A23E-779BEA6BA32A}" type="presParOf" srcId="{A7B63B07-F5B4-4075-AF42-6273573AAFE9}" destId="{1C0B5DE8-01FD-417B-88D2-6B584CC9E497}" srcOrd="1" destOrd="0" presId="urn:microsoft.com/office/officeart/2005/8/layout/hierarchy1"/>
-    <dgm:cxn modelId="{CBA85013-C69C-46BE-97F4-BFD9D7DF2008}" type="presParOf" srcId="{1C0B5DE8-01FD-417B-88D2-6B584CC9E497}" destId="{5749F26C-D8EA-462D-85B0-B3C31C648531}" srcOrd="0" destOrd="0" presId="urn:microsoft.com/office/officeart/2005/8/layout/hierarchy1"/>
-    <dgm:cxn modelId="{97E52098-7F62-4B59-B691-D22A200D106E}" type="presParOf" srcId="{1C0B5DE8-01FD-417B-88D2-6B584CC9E497}" destId="{913DDA9E-05EC-4790-ABF2-BD0090EA676E}" srcOrd="1" destOrd="0" presId="urn:microsoft.com/office/officeart/2005/8/layout/hierarchy1"/>
-    <dgm:cxn modelId="{F91F0A2D-7E25-496E-9B2E-C7DE205C6F80}" type="presParOf" srcId="{913DDA9E-05EC-4790-ABF2-BD0090EA676E}" destId="{96F12C62-EA62-46D0-AE64-0EA83D252D57}" srcOrd="0" destOrd="0" presId="urn:microsoft.com/office/officeart/2005/8/layout/hierarchy1"/>
-    <dgm:cxn modelId="{BAB0148A-34BF-4D17-BAEA-C22524ED47A8}" type="presParOf" srcId="{96F12C62-EA62-46D0-AE64-0EA83D252D57}" destId="{1F21634B-D395-4C42-AD03-8D614EE422AF}" srcOrd="0" destOrd="0" presId="urn:microsoft.com/office/officeart/2005/8/layout/hierarchy1"/>
-    <dgm:cxn modelId="{AD05658D-F68D-4255-B3BA-C70E4A218943}" type="presParOf" srcId="{96F12C62-EA62-46D0-AE64-0EA83D252D57}" destId="{5716BF67-4071-4416-9565-5D77C9AB1C7D}" srcOrd="1" destOrd="0" presId="urn:microsoft.com/office/officeart/2005/8/layout/hierarchy1"/>
-    <dgm:cxn modelId="{8D29F0DA-AD14-4A14-8464-F102F894E2C2}" type="presParOf" srcId="{913DDA9E-05EC-4790-ABF2-BD0090EA676E}" destId="{003F7EF3-BFAB-47FB-8C9E-527952C9C1C8}" srcOrd="1" destOrd="0" presId="urn:microsoft.com/office/officeart/2005/8/layout/hierarchy1"/>
+    <dgm:cxn modelId="{CF5A4E4E-A68F-4766-A90E-C041275200B8}" type="presParOf" srcId="{B8883B79-0F8A-4093-96EA-3C764A2FBD22}" destId="{624CBCCC-11B4-4088-B7F3-78258E23080D}" srcOrd="0" destOrd="0" presId="urn:microsoft.com/office/officeart/2005/8/layout/hierarchy1"/>
+    <dgm:cxn modelId="{21C3FADD-7BD6-4B5F-85AF-C36760FC4C60}" type="presParOf" srcId="{624CBCCC-11B4-4088-B7F3-78258E23080D}" destId="{C393CCAA-1665-4938-8593-D7DF50E2929B}" srcOrd="0" destOrd="0" presId="urn:microsoft.com/office/officeart/2005/8/layout/hierarchy1"/>
+    <dgm:cxn modelId="{E64A214F-A8DE-4FFF-9BF5-F4C643EE48E6}" type="presParOf" srcId="{C393CCAA-1665-4938-8593-D7DF50E2929B}" destId="{F4433F1C-D0C1-4E67-AA5A-00271B542891}" srcOrd="0" destOrd="0" presId="urn:microsoft.com/office/officeart/2005/8/layout/hierarchy1"/>
+    <dgm:cxn modelId="{C1A8D855-EA9C-4E6F-B431-AFF521337251}" type="presParOf" srcId="{C393CCAA-1665-4938-8593-D7DF50E2929B}" destId="{344AA911-D178-4905-AD65-3F14842CA12A}" srcOrd="1" destOrd="0" presId="urn:microsoft.com/office/officeart/2005/8/layout/hierarchy1"/>
+    <dgm:cxn modelId="{3CC50DA5-1119-4C6C-943C-D3614656D6E6}" type="presParOf" srcId="{624CBCCC-11B4-4088-B7F3-78258E23080D}" destId="{F0CE9A49-6DDD-4D22-9712-BD2EF97C5AA2}" srcOrd="1" destOrd="0" presId="urn:microsoft.com/office/officeart/2005/8/layout/hierarchy1"/>
+    <dgm:cxn modelId="{FD44AABD-52E5-4EDD-9F8F-37D244C1C73C}" type="presParOf" srcId="{F0CE9A49-6DDD-4D22-9712-BD2EF97C5AA2}" destId="{295E978F-2405-48B5-9DF2-B55123D2B8D2}" srcOrd="0" destOrd="0" presId="urn:microsoft.com/office/officeart/2005/8/layout/hierarchy1"/>
+    <dgm:cxn modelId="{313E03F5-0CFB-4512-BB4D-E3E8E32AC81F}" type="presParOf" srcId="{F0CE9A49-6DDD-4D22-9712-BD2EF97C5AA2}" destId="{C147C53D-1F41-4F5A-88DC-248B3D05A1F3}" srcOrd="1" destOrd="0" presId="urn:microsoft.com/office/officeart/2005/8/layout/hierarchy1"/>
+    <dgm:cxn modelId="{CF9151AB-7A79-4A04-A49F-11CEB58F7C15}" type="presParOf" srcId="{C147C53D-1F41-4F5A-88DC-248B3D05A1F3}" destId="{382A3229-EBAA-47DF-8368-544726F2A906}" srcOrd="0" destOrd="0" presId="urn:microsoft.com/office/officeart/2005/8/layout/hierarchy1"/>
+    <dgm:cxn modelId="{4BA0E483-60B2-4DDB-8040-D0DBF7ABB047}" type="presParOf" srcId="{382A3229-EBAA-47DF-8368-544726F2A906}" destId="{7469B8C0-FD0E-4EDA-AA9D-B52A343E9E26}" srcOrd="0" destOrd="0" presId="urn:microsoft.com/office/officeart/2005/8/layout/hierarchy1"/>
+    <dgm:cxn modelId="{75245C10-C276-4A8F-B4B3-DE39B9B43140}" type="presParOf" srcId="{382A3229-EBAA-47DF-8368-544726F2A906}" destId="{881992CD-231C-4E40-80ED-A2E2FE5964E4}" srcOrd="1" destOrd="0" presId="urn:microsoft.com/office/officeart/2005/8/layout/hierarchy1"/>
+    <dgm:cxn modelId="{59E319FB-8676-4E3A-96FA-4CC515DDF823}" type="presParOf" srcId="{C147C53D-1F41-4F5A-88DC-248B3D05A1F3}" destId="{A390937E-C8D6-4E83-8FF9-F4E0F1457DA3}" srcOrd="1" destOrd="0" presId="urn:microsoft.com/office/officeart/2005/8/layout/hierarchy1"/>
+    <dgm:cxn modelId="{7D6F1AE1-78D8-4295-93EB-2C5B7292C1F2}" type="presParOf" srcId="{A390937E-C8D6-4E83-8FF9-F4E0F1457DA3}" destId="{865931C1-AA36-44C9-907C-9072D36CC015}" srcOrd="0" destOrd="0" presId="urn:microsoft.com/office/officeart/2005/8/layout/hierarchy1"/>
+    <dgm:cxn modelId="{9D1EFBBA-B04D-41B1-B782-0182407A8864}" type="presParOf" srcId="{A390937E-C8D6-4E83-8FF9-F4E0F1457DA3}" destId="{8F567024-C3A9-4C4A-9A6C-3DCA3C00FDED}" srcOrd="1" destOrd="0" presId="urn:microsoft.com/office/officeart/2005/8/layout/hierarchy1"/>
+    <dgm:cxn modelId="{95B0FD10-A474-426A-AD21-8E3709A0D0EB}" type="presParOf" srcId="{8F567024-C3A9-4C4A-9A6C-3DCA3C00FDED}" destId="{854A3E24-8592-4AD4-B553-C6DECF8D95F5}" srcOrd="0" destOrd="0" presId="urn:microsoft.com/office/officeart/2005/8/layout/hierarchy1"/>
+    <dgm:cxn modelId="{68005DED-04CD-44E5-8D05-71A52C8FD45C}" type="presParOf" srcId="{854A3E24-8592-4AD4-B553-C6DECF8D95F5}" destId="{9C4668BF-ACF7-4D38-941C-5CCEC6424D22}" srcOrd="0" destOrd="0" presId="urn:microsoft.com/office/officeart/2005/8/layout/hierarchy1"/>
+    <dgm:cxn modelId="{710C1AF5-E6B9-4147-9928-6FDC5A32E114}" type="presParOf" srcId="{854A3E24-8592-4AD4-B553-C6DECF8D95F5}" destId="{DE3C5F1B-F517-46F8-A08B-908452121484}" srcOrd="1" destOrd="0" presId="urn:microsoft.com/office/officeart/2005/8/layout/hierarchy1"/>
+    <dgm:cxn modelId="{864448DA-D67F-4DD0-B7FA-2BDA89B72CEA}" type="presParOf" srcId="{8F567024-C3A9-4C4A-9A6C-3DCA3C00FDED}" destId="{EB658F79-BBE0-4510-8EAC-4FF9ED6BC40F}" srcOrd="1" destOrd="0" presId="urn:microsoft.com/office/officeart/2005/8/layout/hierarchy1"/>
+    <dgm:cxn modelId="{9E50ADE7-FFCD-4C47-9E31-98558F73AADA}" type="presParOf" srcId="{EB658F79-BBE0-4510-8EAC-4FF9ED6BC40F}" destId="{A112A6D4-B361-493D-8720-4CBD6C014B57}" srcOrd="0" destOrd="0" presId="urn:microsoft.com/office/officeart/2005/8/layout/hierarchy1"/>
+    <dgm:cxn modelId="{DAFF2536-0BC4-4719-A2CF-9E35E4756EFE}" type="presParOf" srcId="{EB658F79-BBE0-4510-8EAC-4FF9ED6BC40F}" destId="{E5EC27AA-89D8-46EC-B34E-AD2FBCE529C3}" srcOrd="1" destOrd="0" presId="urn:microsoft.com/office/officeart/2005/8/layout/hierarchy1"/>
+    <dgm:cxn modelId="{F20104C2-2324-4EDC-85BD-845667B9C9E1}" type="presParOf" srcId="{E5EC27AA-89D8-46EC-B34E-AD2FBCE529C3}" destId="{899526EA-32E8-44A8-95FC-727F42E31E90}" srcOrd="0" destOrd="0" presId="urn:microsoft.com/office/officeart/2005/8/layout/hierarchy1"/>
+    <dgm:cxn modelId="{B901AEAD-D827-4E3E-9D77-E9B9807C6BD9}" type="presParOf" srcId="{899526EA-32E8-44A8-95FC-727F42E31E90}" destId="{B7B498D4-F567-4BDD-9FAB-A279A8B6F44A}" srcOrd="0" destOrd="0" presId="urn:microsoft.com/office/officeart/2005/8/layout/hierarchy1"/>
+    <dgm:cxn modelId="{02EF58C6-B8AB-424C-A79A-E4B5A6CB5BA1}" type="presParOf" srcId="{899526EA-32E8-44A8-95FC-727F42E31E90}" destId="{BB54D738-14A4-411F-8A1A-FABB21C009E5}" srcOrd="1" destOrd="0" presId="urn:microsoft.com/office/officeart/2005/8/layout/hierarchy1"/>
+    <dgm:cxn modelId="{EA240758-3E1F-4EA1-9C7E-A739230E8DC5}" type="presParOf" srcId="{E5EC27AA-89D8-46EC-B34E-AD2FBCE529C3}" destId="{5B60DB1F-4ABC-473B-A697-76AA828EC3FC}" srcOrd="1" destOrd="0" presId="urn:microsoft.com/office/officeart/2005/8/layout/hierarchy1"/>
+    <dgm:cxn modelId="{AF84A57F-F277-466B-827C-04530D78707A}" type="presParOf" srcId="{EB658F79-BBE0-4510-8EAC-4FF9ED6BC40F}" destId="{01626022-2304-475D-86BE-76548B1564B2}" srcOrd="2" destOrd="0" presId="urn:microsoft.com/office/officeart/2005/8/layout/hierarchy1"/>
+    <dgm:cxn modelId="{472848C2-5BBF-41E7-B21F-14272B5294B7}" type="presParOf" srcId="{EB658F79-BBE0-4510-8EAC-4FF9ED6BC40F}" destId="{F4120638-0644-4F5C-89FA-F72B8AE42926}" srcOrd="3" destOrd="0" presId="urn:microsoft.com/office/officeart/2005/8/layout/hierarchy1"/>
+    <dgm:cxn modelId="{B99E2A2C-0D5F-4949-A79E-1FC0EB2B8453}" type="presParOf" srcId="{F4120638-0644-4F5C-89FA-F72B8AE42926}" destId="{0EA938C5-71E3-4CFE-A0D2-5F1819787275}" srcOrd="0" destOrd="0" presId="urn:microsoft.com/office/officeart/2005/8/layout/hierarchy1"/>
+    <dgm:cxn modelId="{D5135320-43A3-4B75-A7E7-BC7AFE67AC40}" type="presParOf" srcId="{0EA938C5-71E3-4CFE-A0D2-5F1819787275}" destId="{5BFFBF98-6DC5-4A9A-A301-DC2B30681E39}" srcOrd="0" destOrd="0" presId="urn:microsoft.com/office/officeart/2005/8/layout/hierarchy1"/>
+    <dgm:cxn modelId="{05D0F310-4AD7-4771-A6F2-C5DFBAA4F464}" type="presParOf" srcId="{0EA938C5-71E3-4CFE-A0D2-5F1819787275}" destId="{E25CF1FB-024E-4697-B266-5C09702441B0}" srcOrd="1" destOrd="0" presId="urn:microsoft.com/office/officeart/2005/8/layout/hierarchy1"/>
+    <dgm:cxn modelId="{28CD7F23-8BF3-4EFB-BD36-83E62F97B6B9}" type="presParOf" srcId="{F4120638-0644-4F5C-89FA-F72B8AE42926}" destId="{AF068581-D476-46E5-88E7-3B878F513E2C}" srcOrd="1" destOrd="0" presId="urn:microsoft.com/office/officeart/2005/8/layout/hierarchy1"/>
+    <dgm:cxn modelId="{1974FCF2-A305-44B8-A7EE-777F8C98DF7B}" type="presParOf" srcId="{EB658F79-BBE0-4510-8EAC-4FF9ED6BC40F}" destId="{86D614CA-A587-4040-B8B6-9B552E5920F5}" srcOrd="4" destOrd="0" presId="urn:microsoft.com/office/officeart/2005/8/layout/hierarchy1"/>
+    <dgm:cxn modelId="{195A9741-301A-46BE-BC7F-5B4A64CC12E7}" type="presParOf" srcId="{EB658F79-BBE0-4510-8EAC-4FF9ED6BC40F}" destId="{01F7864C-C280-4B2D-ABF7-F23E4675B8F1}" srcOrd="5" destOrd="0" presId="urn:microsoft.com/office/officeart/2005/8/layout/hierarchy1"/>
+    <dgm:cxn modelId="{CE927CBE-B047-458C-AF6E-24D3FA22AD9A}" type="presParOf" srcId="{01F7864C-C280-4B2D-ABF7-F23E4675B8F1}" destId="{23FCA7B0-5BC5-4884-883D-8F0445B7D9B6}" srcOrd="0" destOrd="0" presId="urn:microsoft.com/office/officeart/2005/8/layout/hierarchy1"/>
+    <dgm:cxn modelId="{C2D7507E-0ECD-4380-83D1-1403B9809355}" type="presParOf" srcId="{23FCA7B0-5BC5-4884-883D-8F0445B7D9B6}" destId="{B99C15E0-D43A-4143-B50B-6840DD1D7378}" srcOrd="0" destOrd="0" presId="urn:microsoft.com/office/officeart/2005/8/layout/hierarchy1"/>
+    <dgm:cxn modelId="{21B6FDF4-0A73-4A7F-BD34-D1BA3907C848}" type="presParOf" srcId="{23FCA7B0-5BC5-4884-883D-8F0445B7D9B6}" destId="{40EFE61E-FB97-4977-9993-74FD8091924E}" srcOrd="1" destOrd="0" presId="urn:microsoft.com/office/officeart/2005/8/layout/hierarchy1"/>
+    <dgm:cxn modelId="{9F81D571-5C72-42B7-87E1-0ABEA9ED3AF9}" type="presParOf" srcId="{01F7864C-C280-4B2D-ABF7-F23E4675B8F1}" destId="{626F13E3-08E0-46C1-8B21-5AD8C3C592D4}" srcOrd="1" destOrd="0" presId="urn:microsoft.com/office/officeart/2005/8/layout/hierarchy1"/>
+    <dgm:cxn modelId="{FEF3903D-CC8D-43A9-B15A-8CCDFA3F12FF}" type="presParOf" srcId="{F0CE9A49-6DDD-4D22-9712-BD2EF97C5AA2}" destId="{A31C0DB0-AC2B-49EB-88E3-9FF285659B80}" srcOrd="2" destOrd="0" presId="urn:microsoft.com/office/officeart/2005/8/layout/hierarchy1"/>
+    <dgm:cxn modelId="{CE7F656F-D584-4B0F-B168-DB0EF4CBE174}" type="presParOf" srcId="{F0CE9A49-6DDD-4D22-9712-BD2EF97C5AA2}" destId="{4E1FA8F7-179B-46D1-95D4-88B35FC355D5}" srcOrd="3" destOrd="0" presId="urn:microsoft.com/office/officeart/2005/8/layout/hierarchy1"/>
+    <dgm:cxn modelId="{08FA95AA-07D4-4562-A0C7-0A8C276E9AA6}" type="presParOf" srcId="{4E1FA8F7-179B-46D1-95D4-88B35FC355D5}" destId="{463C5CC0-D5EF-44D8-AC31-E6D887F33DC6}" srcOrd="0" destOrd="0" presId="urn:microsoft.com/office/officeart/2005/8/layout/hierarchy1"/>
+    <dgm:cxn modelId="{43C81C1D-BE32-45A5-9E4B-40B2C81A93E2}" type="presParOf" srcId="{463C5CC0-D5EF-44D8-AC31-E6D887F33DC6}" destId="{A1CEC8D8-08C8-4D2A-9B44-F2710E506776}" srcOrd="0" destOrd="0" presId="urn:microsoft.com/office/officeart/2005/8/layout/hierarchy1"/>
+    <dgm:cxn modelId="{2C85DAEC-4DE2-417A-BA6D-F043B59ED97F}" type="presParOf" srcId="{463C5CC0-D5EF-44D8-AC31-E6D887F33DC6}" destId="{FFF5BDED-1CA3-4A40-B808-CE6D58704974}" srcOrd="1" destOrd="0" presId="urn:microsoft.com/office/officeart/2005/8/layout/hierarchy1"/>
+    <dgm:cxn modelId="{1B4D2297-EA33-41AF-960B-D7841D018829}" type="presParOf" srcId="{4E1FA8F7-179B-46D1-95D4-88B35FC355D5}" destId="{11CE9A82-7F10-4A21-A036-8D6EA62AED9E}" srcOrd="1" destOrd="0" presId="urn:microsoft.com/office/officeart/2005/8/layout/hierarchy1"/>
+    <dgm:cxn modelId="{1C243D5C-AD25-4512-AD92-F847EC5161DF}" type="presParOf" srcId="{11CE9A82-7F10-4A21-A036-8D6EA62AED9E}" destId="{D2BA20CF-4FC3-4CE9-91ED-7B41F478CFA1}" srcOrd="0" destOrd="0" presId="urn:microsoft.com/office/officeart/2005/8/layout/hierarchy1"/>
+    <dgm:cxn modelId="{030DA4E0-80A2-44F3-B700-979682E90CA9}" type="presParOf" srcId="{11CE9A82-7F10-4A21-A036-8D6EA62AED9E}" destId="{19A4D0A8-2FC6-4BD7-983F-F57F4323E17E}" srcOrd="1" destOrd="0" presId="urn:microsoft.com/office/officeart/2005/8/layout/hierarchy1"/>
+    <dgm:cxn modelId="{2100D672-F857-450C-85E3-5303A04F525D}" type="presParOf" srcId="{19A4D0A8-2FC6-4BD7-983F-F57F4323E17E}" destId="{FB5C25C3-6014-4F52-A072-7F502E1E6AE0}" srcOrd="0" destOrd="0" presId="urn:microsoft.com/office/officeart/2005/8/layout/hierarchy1"/>
+    <dgm:cxn modelId="{39CDB40B-C85D-430A-8775-C1AEDC003441}" type="presParOf" srcId="{FB5C25C3-6014-4F52-A072-7F502E1E6AE0}" destId="{4036E279-CAB2-43D4-97BB-CBD8F45A874E}" srcOrd="0" destOrd="0" presId="urn:microsoft.com/office/officeart/2005/8/layout/hierarchy1"/>
+    <dgm:cxn modelId="{B1F76105-22B5-4149-99F2-6074C5B97888}" type="presParOf" srcId="{FB5C25C3-6014-4F52-A072-7F502E1E6AE0}" destId="{CFFA9440-B14E-4DA4-BDF3-BB40131F01CF}" srcOrd="1" destOrd="0" presId="urn:microsoft.com/office/officeart/2005/8/layout/hierarchy1"/>
+    <dgm:cxn modelId="{D8FBF608-5721-4AB5-B5D9-5782D68BDCED}" type="presParOf" srcId="{19A4D0A8-2FC6-4BD7-983F-F57F4323E17E}" destId="{9B780E2E-433F-40F4-94DF-CA634520F19A}" srcOrd="1" destOrd="0" presId="urn:microsoft.com/office/officeart/2005/8/layout/hierarchy1"/>
+    <dgm:cxn modelId="{D2E295F2-2A91-4359-B3D9-957BE884F4FD}" type="presParOf" srcId="{9B780E2E-433F-40F4-94DF-CA634520F19A}" destId="{8423EE5C-CDB5-4478-8090-597311AAB2BD}" srcOrd="0" destOrd="0" presId="urn:microsoft.com/office/officeart/2005/8/layout/hierarchy1"/>
+    <dgm:cxn modelId="{59CD5115-4D6E-4067-BB59-BABD127538C7}" type="presParOf" srcId="{9B780E2E-433F-40F4-94DF-CA634520F19A}" destId="{8BEE3A4D-4FDD-455F-A7A2-14401E77E058}" srcOrd="1" destOrd="0" presId="urn:microsoft.com/office/officeart/2005/8/layout/hierarchy1"/>
+    <dgm:cxn modelId="{5482B881-2FE3-4ECB-A083-36CA6B8A3F2C}" type="presParOf" srcId="{8BEE3A4D-4FDD-455F-A7A2-14401E77E058}" destId="{E66912EF-13E3-4357-B6D2-F4A83F0A4EBE}" srcOrd="0" destOrd="0" presId="urn:microsoft.com/office/officeart/2005/8/layout/hierarchy1"/>
+    <dgm:cxn modelId="{230B20FE-4392-43CC-A789-DA8F8DBF688D}" type="presParOf" srcId="{E66912EF-13E3-4357-B6D2-F4A83F0A4EBE}" destId="{E018F3B1-B399-4516-8B7C-75A9416E3A2A}" srcOrd="0" destOrd="0" presId="urn:microsoft.com/office/officeart/2005/8/layout/hierarchy1"/>
+    <dgm:cxn modelId="{AF547473-244F-47F4-A622-6BF8937E13E6}" type="presParOf" srcId="{E66912EF-13E3-4357-B6D2-F4A83F0A4EBE}" destId="{1656FB18-A295-41D9-9226-9879AD48F573}" srcOrd="1" destOrd="0" presId="urn:microsoft.com/office/officeart/2005/8/layout/hierarchy1"/>
+    <dgm:cxn modelId="{B7EE351A-AEC1-43C1-9A45-439CE28E1C16}" type="presParOf" srcId="{8BEE3A4D-4FDD-455F-A7A2-14401E77E058}" destId="{B787EF55-833B-47C9-864C-99914FB5774B}" srcOrd="1" destOrd="0" presId="urn:microsoft.com/office/officeart/2005/8/layout/hierarchy1"/>
+    <dgm:cxn modelId="{FAD273FB-351D-449A-9B74-48F44FD00211}" type="presParOf" srcId="{9B780E2E-433F-40F4-94DF-CA634520F19A}" destId="{D2754FB6-F37B-463C-9E18-E3397F8A0D32}" srcOrd="2" destOrd="0" presId="urn:microsoft.com/office/officeart/2005/8/layout/hierarchy1"/>
+    <dgm:cxn modelId="{87534EED-4346-47C0-8DBF-CFE9AA81BDF3}" type="presParOf" srcId="{9B780E2E-433F-40F4-94DF-CA634520F19A}" destId="{5EF27708-89D9-438E-90D0-1E27894E1677}" srcOrd="3" destOrd="0" presId="urn:microsoft.com/office/officeart/2005/8/layout/hierarchy1"/>
+    <dgm:cxn modelId="{C42C6326-0EFF-45C5-B42E-8CFEE57E48BC}" type="presParOf" srcId="{5EF27708-89D9-438E-90D0-1E27894E1677}" destId="{05FC856D-30A5-475B-82ED-58400C9AF5E0}" srcOrd="0" destOrd="0" presId="urn:microsoft.com/office/officeart/2005/8/layout/hierarchy1"/>
+    <dgm:cxn modelId="{9B223566-D4D8-46A7-BA95-B3A24E440CEE}" type="presParOf" srcId="{05FC856D-30A5-475B-82ED-58400C9AF5E0}" destId="{8702FC28-B399-4A75-9802-B63F236BED54}" srcOrd="0" destOrd="0" presId="urn:microsoft.com/office/officeart/2005/8/layout/hierarchy1"/>
+    <dgm:cxn modelId="{B00312C0-CCAB-41C3-BF5F-963E6882F4A6}" type="presParOf" srcId="{05FC856D-30A5-475B-82ED-58400C9AF5E0}" destId="{4B6BA876-AEE0-4A81-851D-EAD92A661651}" srcOrd="1" destOrd="0" presId="urn:microsoft.com/office/officeart/2005/8/layout/hierarchy1"/>
+    <dgm:cxn modelId="{5B499EBE-6CBC-4639-A060-648C7B5B5F84}" type="presParOf" srcId="{5EF27708-89D9-438E-90D0-1E27894E1677}" destId="{1F615F8E-8D0B-45C3-9561-43A126370CCA}" srcOrd="1" destOrd="0" presId="urn:microsoft.com/office/officeart/2005/8/layout/hierarchy1"/>
+    <dgm:cxn modelId="{B022ACC5-9A8C-462F-A109-FD6D4B6092D6}" type="presParOf" srcId="{F0CE9A49-6DDD-4D22-9712-BD2EF97C5AA2}" destId="{11655150-1B34-4D84-8387-696C9058D84E}" srcOrd="4" destOrd="0" presId="urn:microsoft.com/office/officeart/2005/8/layout/hierarchy1"/>
+    <dgm:cxn modelId="{E63439F6-CA68-4479-8A15-AAEE6B9310FE}" type="presParOf" srcId="{F0CE9A49-6DDD-4D22-9712-BD2EF97C5AA2}" destId="{7E169829-6807-4D84-8552-38B59576AE78}" srcOrd="5" destOrd="0" presId="urn:microsoft.com/office/officeart/2005/8/layout/hierarchy1"/>
+    <dgm:cxn modelId="{742B32D6-25E4-41F3-8A7D-BFEC7AC9A1F0}" type="presParOf" srcId="{7E169829-6807-4D84-8552-38B59576AE78}" destId="{547579D4-3F7F-4CF7-A688-AE24F76F1F67}" srcOrd="0" destOrd="0" presId="urn:microsoft.com/office/officeart/2005/8/layout/hierarchy1"/>
+    <dgm:cxn modelId="{3A43B0C9-524D-47E9-8FC0-6DB8F649DA89}" type="presParOf" srcId="{547579D4-3F7F-4CF7-A688-AE24F76F1F67}" destId="{6822334F-CE1A-4D85-9521-E7A382A22025}" srcOrd="0" destOrd="0" presId="urn:microsoft.com/office/officeart/2005/8/layout/hierarchy1"/>
+    <dgm:cxn modelId="{5682A918-EC95-44C3-9D32-83F92DAA7775}" type="presParOf" srcId="{547579D4-3F7F-4CF7-A688-AE24F76F1F67}" destId="{FC3FD188-DBD5-4DC3-97B3-D40154EBFEF4}" srcOrd="1" destOrd="0" presId="urn:microsoft.com/office/officeart/2005/8/layout/hierarchy1"/>
+    <dgm:cxn modelId="{9D667E33-2E52-4F47-8E0D-E3F4E95FE0EF}" type="presParOf" srcId="{7E169829-6807-4D84-8552-38B59576AE78}" destId="{82261D13-829F-4A1B-AB24-3955136934F1}" srcOrd="1" destOrd="0" presId="urn:microsoft.com/office/officeart/2005/8/layout/hierarchy1"/>
+    <dgm:cxn modelId="{1486ED1A-8C8E-453E-90EF-1B763905B317}" type="presParOf" srcId="{82261D13-829F-4A1B-AB24-3955136934F1}" destId="{5145952B-C276-4B42-BC5B-BDE15F710266}" srcOrd="0" destOrd="0" presId="urn:microsoft.com/office/officeart/2005/8/layout/hierarchy1"/>
+    <dgm:cxn modelId="{602F6C0E-E438-4775-BB5A-AFB245B047C3}" type="presParOf" srcId="{82261D13-829F-4A1B-AB24-3955136934F1}" destId="{A7B63B07-F5B4-4075-AF42-6273573AAFE9}" srcOrd="1" destOrd="0" presId="urn:microsoft.com/office/officeart/2005/8/layout/hierarchy1"/>
+    <dgm:cxn modelId="{2C3D0733-3C53-4D70-BFAC-521630C14F4F}" type="presParOf" srcId="{A7B63B07-F5B4-4075-AF42-6273573AAFE9}" destId="{D387EF9E-8F7F-42F6-A62D-6C4A6D2DB77B}" srcOrd="0" destOrd="0" presId="urn:microsoft.com/office/officeart/2005/8/layout/hierarchy1"/>
+    <dgm:cxn modelId="{377B8D2E-4BCE-4F57-AB8E-EF780AB31C72}" type="presParOf" srcId="{D387EF9E-8F7F-42F6-A62D-6C4A6D2DB77B}" destId="{C4D40E48-848A-4976-99AE-C7D20D20BC1C}" srcOrd="0" destOrd="0" presId="urn:microsoft.com/office/officeart/2005/8/layout/hierarchy1"/>
+    <dgm:cxn modelId="{66F1ACE9-4585-4562-9F95-F89F22471A5E}" type="presParOf" srcId="{D387EF9E-8F7F-42F6-A62D-6C4A6D2DB77B}" destId="{D44D242F-93F7-4E57-AA5C-36E925DE5EAC}" srcOrd="1" destOrd="0" presId="urn:microsoft.com/office/officeart/2005/8/layout/hierarchy1"/>
+    <dgm:cxn modelId="{86ABD1DF-040F-446A-9877-4FB56A1DB567}" type="presParOf" srcId="{A7B63B07-F5B4-4075-AF42-6273573AAFE9}" destId="{1C0B5DE8-01FD-417B-88D2-6B584CC9E497}" srcOrd="1" destOrd="0" presId="urn:microsoft.com/office/officeart/2005/8/layout/hierarchy1"/>
+    <dgm:cxn modelId="{5158CFD8-F273-422A-BD51-33D972448CBE}" type="presParOf" srcId="{1C0B5DE8-01FD-417B-88D2-6B584CC9E497}" destId="{5749F26C-D8EA-462D-85B0-B3C31C648531}" srcOrd="0" destOrd="0" presId="urn:microsoft.com/office/officeart/2005/8/layout/hierarchy1"/>
+    <dgm:cxn modelId="{ED635B4F-B48D-40F6-9A4D-9240DC5B057D}" type="presParOf" srcId="{1C0B5DE8-01FD-417B-88D2-6B584CC9E497}" destId="{913DDA9E-05EC-4790-ABF2-BD0090EA676E}" srcOrd="1" destOrd="0" presId="urn:microsoft.com/office/officeart/2005/8/layout/hierarchy1"/>
+    <dgm:cxn modelId="{ED662E28-DD1B-4C58-BBA2-71BD7384BFCD}" type="presParOf" srcId="{913DDA9E-05EC-4790-ABF2-BD0090EA676E}" destId="{96F12C62-EA62-46D0-AE64-0EA83D252D57}" srcOrd="0" destOrd="0" presId="urn:microsoft.com/office/officeart/2005/8/layout/hierarchy1"/>
+    <dgm:cxn modelId="{C8458F23-B97C-433A-B90A-7CB99ADA6FFD}" type="presParOf" srcId="{96F12C62-EA62-46D0-AE64-0EA83D252D57}" destId="{1F21634B-D395-4C42-AD03-8D614EE422AF}" srcOrd="0" destOrd="0" presId="urn:microsoft.com/office/officeart/2005/8/layout/hierarchy1"/>
+    <dgm:cxn modelId="{9AC3EA8C-0C9B-43B0-9269-26F3457858E4}" type="presParOf" srcId="{96F12C62-EA62-46D0-AE64-0EA83D252D57}" destId="{5716BF67-4071-4416-9565-5D77C9AB1C7D}" srcOrd="1" destOrd="0" presId="urn:microsoft.com/office/officeart/2005/8/layout/hierarchy1"/>
+    <dgm:cxn modelId="{2453106F-9431-4809-BD12-60FCE9703199}" type="presParOf" srcId="{913DDA9E-05EC-4790-ABF2-BD0090EA676E}" destId="{003F7EF3-BFAB-47FB-8C9E-527952C9C1C8}" srcOrd="1" destOrd="0" presId="urn:microsoft.com/office/officeart/2005/8/layout/hierarchy1"/>
   </dgm:cxnLst>
   <dgm:bg/>
   <dgm:whole/>

</xml_diff>